<commit_message>
Work for a few weeks.
</commit_message>
<xml_diff>
--- a/Logbook Final year project.docx
+++ b/Logbook Final year project.docx
@@ -346,9 +346,216 @@
             <w:r>
               <w:t>Mines spawn, numbers of mines around empty squares works.</w:t>
             </w:r>
+          </w:p>
+        </w:tc>
+      </w:tr>
+      <w:tr>
+        <w:tc>
+          <w:tcPr>
+            <w:tcW w:w="839" w:type="dxa"/>
+          </w:tcPr>
+          <w:p>
+            <w:r>
+              <w:t>30/11</w:t>
+            </w:r>
+          </w:p>
+        </w:tc>
+        <w:tc>
+          <w:tcPr>
+            <w:tcW w:w="1403" w:type="dxa"/>
+          </w:tcPr>
+          <w:p>
+            <w:r>
+              <w:t>Meeting</w:t>
+            </w:r>
+          </w:p>
+        </w:tc>
+        <w:tc>
+          <w:tcPr>
+            <w:tcW w:w="3423" w:type="dxa"/>
+          </w:tcPr>
+          <w:p>
+            <w:r>
+              <w:t>Toggle buttons, 0 values, user input.</w:t>
+            </w:r>
+          </w:p>
+        </w:tc>
+        <w:tc>
+          <w:tcPr>
+            <w:tcW w:w="3351" w:type="dxa"/>
+          </w:tcPr>
+          <w:p/>
+        </w:tc>
+      </w:tr>
+      <w:tr>
+        <w:tc>
+          <w:tcPr>
+            <w:tcW w:w="839" w:type="dxa"/>
+          </w:tcPr>
+          <w:p>
+            <w:r>
+              <w:t>4/12</w:t>
+            </w:r>
+          </w:p>
+        </w:tc>
+        <w:tc>
+          <w:tcPr>
+            <w:tcW w:w="1403" w:type="dxa"/>
+          </w:tcPr>
+          <w:p>
+            <w:r>
+              <w:t>14:00-&gt;</w:t>
+            </w:r>
+            <w:r>
+              <w:t>16:31</w:t>
+            </w:r>
+          </w:p>
+        </w:tc>
+        <w:tc>
+          <w:tcPr>
+            <w:tcW w:w="3423" w:type="dxa"/>
+          </w:tcPr>
+          <w:p>
+            <w:r>
+              <w:t>“</w:t>
+            </w:r>
+          </w:p>
+        </w:tc>
+        <w:tc>
+          <w:tcPr>
+            <w:tcW w:w="3351" w:type="dxa"/>
+          </w:tcPr>
+          <w:p>
+            <w:r>
+              <w:t>Disabled Buttons, 0 values disappear</w:t>
+            </w:r>
+          </w:p>
+        </w:tc>
+      </w:tr>
+      <w:tr>
+        <w:tc>
+          <w:tcPr>
+            <w:tcW w:w="839" w:type="dxa"/>
+          </w:tcPr>
+          <w:p>
+            <w:r>
+              <w:t>7/12</w:t>
+            </w:r>
+          </w:p>
+        </w:tc>
+        <w:tc>
+          <w:tcPr>
+            <w:tcW w:w="1403" w:type="dxa"/>
+          </w:tcPr>
+          <w:p>
+            <w:r>
+              <w:t>Meeting</w:t>
+            </w:r>
+          </w:p>
+        </w:tc>
+        <w:tc>
+          <w:tcPr>
+            <w:tcW w:w="3423" w:type="dxa"/>
+          </w:tcPr>
+          <w:p>
+            <w:r>
+              <w:t>User input, flag mines, first input rigging?</w:t>
+            </w:r>
+          </w:p>
+        </w:tc>
+        <w:tc>
+          <w:tcPr>
+            <w:tcW w:w="3351" w:type="dxa"/>
+          </w:tcPr>
+          <w:p/>
+        </w:tc>
+      </w:tr>
+      <w:tr>
+        <w:tc>
+          <w:tcPr>
+            <w:tcW w:w="839" w:type="dxa"/>
+          </w:tcPr>
+          <w:p>
+            <w:r>
+              <w:t>11/12</w:t>
+            </w:r>
+          </w:p>
+        </w:tc>
+        <w:tc>
+          <w:tcPr>
+            <w:tcW w:w="1403" w:type="dxa"/>
+          </w:tcPr>
+          <w:p>
+            <w:r>
+              <w:t>13:10-&gt;</w:t>
+            </w:r>
+            <w:r>
+              <w:t>16:00</w:t>
+            </w:r>
+          </w:p>
+        </w:tc>
+        <w:tc>
+          <w:tcPr>
+            <w:tcW w:w="3423" w:type="dxa"/>
+          </w:tcPr>
+          <w:p>
+            <w:r>
+              <w:t>“</w:t>
+            </w:r>
+          </w:p>
+        </w:tc>
+        <w:tc>
+          <w:tcPr>
+            <w:tcW w:w="3351" w:type="dxa"/>
+          </w:tcPr>
+          <w:p>
+            <w:r>
+              <w:t xml:space="preserve">User input, flagging of mines, first input rigging, win loss </w:t>
+            </w:r>
+            <w:r>
+              <w:t>message</w:t>
+            </w:r>
+          </w:p>
+        </w:tc>
+      </w:tr>
+      <w:tr>
+        <w:tc>
+          <w:tcPr>
+            <w:tcW w:w="839" w:type="dxa"/>
+          </w:tcPr>
+          <w:p>
+            <w:r>
+              <w:t>14/12</w:t>
+            </w:r>
+          </w:p>
+        </w:tc>
+        <w:tc>
+          <w:tcPr>
+            <w:tcW w:w="1403" w:type="dxa"/>
+          </w:tcPr>
+          <w:p>
+            <w:r>
+              <w:t>meeting</w:t>
+            </w:r>
+          </w:p>
+        </w:tc>
+        <w:tc>
+          <w:tcPr>
+            <w:tcW w:w="3423" w:type="dxa"/>
+          </w:tcPr>
+          <w:p>
+            <w:r>
+              <w:t>Input checks, version control</w:t>
+            </w:r>
             <w:bookmarkStart w:id="0" w:name="_GoBack"/>
             <w:bookmarkEnd w:id="0"/>
           </w:p>
+        </w:tc>
+        <w:tc>
+          <w:tcPr>
+            <w:tcW w:w="3351" w:type="dxa"/>
+          </w:tcPr>
+          <w:p/>
         </w:tc>
       </w:tr>
     </w:tbl>

</xml_diff>